<commit_message>
Just finished writing up the data collection method and results and analysis. Will check on activity log and presentation next time.
</commit_message>
<xml_diff>
--- a/my PPF 2018.docx
+++ b/my PPF 2018.docx
@@ -69,17 +69,17 @@
         <w:tblLook w:noVBand="1" w:val="04a0" w:noHBand="0" w:lastColumn="0" w:firstColumn="1" w:lastRow="0" w:firstRow="1"/>
       </w:tblPr>
       <w:tblGrid>
-        <w:gridCol w:w="573"/>
+        <w:gridCol w:w="572"/>
         <w:gridCol w:w="2251"/>
-        <w:gridCol w:w="2253"/>
+        <w:gridCol w:w="2256"/>
         <w:gridCol w:w="2251"/>
-        <w:gridCol w:w="2248"/>
+        <w:gridCol w:w="2246"/>
       </w:tblGrid>
       <w:tr>
         <w:trPr/>
         <w:tc>
           <w:tcPr>
-            <w:tcW w:w="573" w:type="dxa"/>
+            <w:tcW w:w="572" w:type="dxa"/>
             <w:vMerge w:val="restart"/>
             <w:tcBorders/>
             <w:shd w:fill="auto" w:val="clear"/>
@@ -108,7 +108,7 @@
         </w:tc>
         <w:tc>
           <w:tcPr>
-            <w:tcW w:w="9003" w:type="dxa"/>
+            <w:tcW w:w="9004" w:type="dxa"/>
             <w:gridSpan w:val="4"/>
             <w:tcBorders/>
             <w:shd w:color="auto" w:fill="auto" w:val="pct15"/>
@@ -142,7 +142,7 @@
         <w:trPr/>
         <w:tc>
           <w:tcPr>
-            <w:tcW w:w="573" w:type="dxa"/>
+            <w:tcW w:w="572" w:type="dxa"/>
             <w:vMerge w:val="continue"/>
             <w:tcBorders/>
             <w:shd w:fill="auto" w:val="clear"/>
@@ -178,7 +178,7 @@
         </w:tc>
         <w:tc>
           <w:tcPr>
-            <w:tcW w:w="2253" w:type="dxa"/>
+            <w:tcW w:w="2256" w:type="dxa"/>
             <w:tcBorders/>
             <w:shd w:fill="auto" w:val="clear"/>
           </w:tcPr>
@@ -223,7 +223,7 @@
         </w:tc>
         <w:tc>
           <w:tcPr>
-            <w:tcW w:w="2248" w:type="dxa"/>
+            <w:tcW w:w="2246" w:type="dxa"/>
             <w:tcBorders/>
             <w:shd w:fill="auto" w:val="clear"/>
           </w:tcPr>
@@ -244,7 +244,7 @@
         <w:trPr/>
         <w:tc>
           <w:tcPr>
-            <w:tcW w:w="573" w:type="dxa"/>
+            <w:tcW w:w="572" w:type="dxa"/>
             <w:vMerge w:val="continue"/>
             <w:tcBorders/>
             <w:shd w:fill="auto" w:val="clear"/>
@@ -262,7 +262,7 @@
         </w:tc>
         <w:tc>
           <w:tcPr>
-            <w:tcW w:w="9003" w:type="dxa"/>
+            <w:tcW w:w="9004" w:type="dxa"/>
             <w:gridSpan w:val="4"/>
             <w:tcBorders/>
             <w:shd w:color="auto" w:fill="auto" w:val="pct15"/>
@@ -277,31 +277,7 @@
               <w:rPr>
                 <w:b/>
               </w:rPr>
-              <w:t xml:space="preserve">Title: </w:t>
-            </w:r>
-            <w:r>
-              <w:rPr>
-                <w:b/>
-              </w:rPr>
-              <w:t>I</w:t>
-            </w:r>
-            <w:r>
-              <w:rPr>
-                <w:b/>
-              </w:rPr>
-              <w:t xml:space="preserve">s Model Predictive Control more appropriate to use in autonomous vehicles than a </w:t>
-            </w:r>
-            <w:r>
-              <w:rPr>
-                <w:b/>
-              </w:rPr>
-              <w:t>Behavioural Cloning</w:t>
-            </w:r>
-            <w:r>
-              <w:rPr>
-                <w:b/>
-              </w:rPr>
-              <w:t>?</w:t>
+              <w:t>Title: Is Behavioural Cloning more appropriate to use in autonomous vehicles than a Model Predictive Control?</w:t>
             </w:r>
           </w:p>
           <w:p>
@@ -321,7 +297,7 @@
         <w:trPr/>
         <w:tc>
           <w:tcPr>
-            <w:tcW w:w="573" w:type="dxa"/>
+            <w:tcW w:w="572" w:type="dxa"/>
             <w:vMerge w:val="continue"/>
             <w:tcBorders/>
             <w:shd w:fill="auto" w:val="clear"/>
@@ -339,7 +315,7 @@
         </w:tc>
         <w:tc>
           <w:tcPr>
-            <w:tcW w:w="9003" w:type="dxa"/>
+            <w:tcW w:w="9004" w:type="dxa"/>
             <w:gridSpan w:val="4"/>
             <w:tcBorders/>
             <w:shd w:fill="auto" w:val="clear"/>
@@ -360,16 +336,11 @@
               <w:t xml:space="preserve"> </w:t>
             </w:r>
             <w:r>
-              <w:rPr/>
-              <w:t xml:space="preserve">Is Model Predictive Control more appropriate to use in autonomous vehicles than a </w:t>
-            </w:r>
-            <w:r>
-              <w:rPr/>
-              <w:t>Behavioural Cloning</w:t>
-            </w:r>
-            <w:r>
-              <w:rPr/>
-              <w:t>?</w:t>
+              <w:rPr>
+                <w:b w:val="false"/>
+                <w:bCs w:val="false"/>
+              </w:rPr>
+              <w:t>Is Behavioural Cloning more appropriate to use in autonomous vehicles than a Model Predictive Control?</w:t>
             </w:r>
           </w:p>
           <w:p>
@@ -401,7 +372,7 @@
             </w:pPr>
             <w:r>
               <w:rPr/>
-              <w:t>Build a model car using a Raspberry PI and passive light</w:t>
+              <w:t>Build a model car using a Raspberry PI and passive light sensors. s</w:t>
             </w:r>
           </w:p>
         </w:tc>
@@ -410,7 +381,7 @@
         <w:trPr/>
         <w:tc>
           <w:tcPr>
-            <w:tcW w:w="573" w:type="dxa"/>
+            <w:tcW w:w="572" w:type="dxa"/>
             <w:vMerge w:val="continue"/>
             <w:tcBorders/>
             <w:shd w:fill="auto" w:val="clear"/>
@@ -428,7 +399,7 @@
         </w:tc>
         <w:tc>
           <w:tcPr>
-            <w:tcW w:w="9003" w:type="dxa"/>
+            <w:tcW w:w="9004" w:type="dxa"/>
             <w:gridSpan w:val="4"/>
             <w:tcBorders/>
             <w:shd w:color="auto" w:fill="auto" w:val="pct15"/>
@@ -466,7 +437,7 @@
         <w:trPr/>
         <w:tc>
           <w:tcPr>
-            <w:tcW w:w="573" w:type="dxa"/>
+            <w:tcW w:w="572" w:type="dxa"/>
             <w:vMerge w:val="continue"/>
             <w:tcBorders/>
             <w:shd w:fill="auto" w:val="clear"/>
@@ -484,7 +455,7 @@
         </w:tc>
         <w:tc>
           <w:tcPr>
-            <w:tcW w:w="9003" w:type="dxa"/>
+            <w:tcW w:w="9004" w:type="dxa"/>
             <w:gridSpan w:val="4"/>
             <w:tcBorders/>
             <w:shd w:fill="auto" w:val="clear"/>
@@ -665,7 +636,7 @@
         <w:trPr/>
         <w:tc>
           <w:tcPr>
-            <w:tcW w:w="573" w:type="dxa"/>
+            <w:tcW w:w="572" w:type="dxa"/>
             <w:vMerge w:val="continue"/>
             <w:tcBorders/>
             <w:shd w:fill="auto" w:val="clear"/>
@@ -683,7 +654,7 @@
         </w:tc>
         <w:tc>
           <w:tcPr>
-            <w:tcW w:w="9003" w:type="dxa"/>
+            <w:tcW w:w="9004" w:type="dxa"/>
             <w:gridSpan w:val="4"/>
             <w:tcBorders/>
             <w:shd w:color="auto" w:fill="auto" w:val="pct15"/>
@@ -721,7 +692,7 @@
         <w:trPr/>
         <w:tc>
           <w:tcPr>
-            <w:tcW w:w="573" w:type="dxa"/>
+            <w:tcW w:w="572" w:type="dxa"/>
             <w:vMerge w:val="continue"/>
             <w:tcBorders/>
             <w:shd w:fill="auto" w:val="clear"/>
@@ -739,7 +710,7 @@
         </w:tc>
         <w:tc>
           <w:tcPr>
-            <w:tcW w:w="9003" w:type="dxa"/>
+            <w:tcW w:w="9004" w:type="dxa"/>
             <w:gridSpan w:val="4"/>
             <w:tcBorders/>
             <w:shd w:fill="auto" w:val="clear"/>
@@ -1215,7 +1186,7 @@
             </w:r>
             <w:r>
               <w:rPr/>
-              <w:t xml:space="preserve">Model Predictive Control and Coevolutionary Neural Network are the two most popular ways of achieving self-driving cars right now. With MPC used more by automotive companies and CNN used more in research. My research may help with deciding the future of how to develop a safe and efficient autonomous vehicle control system. </w:t>
+              <w:t xml:space="preserve">Model Predictive Control and Convolutional Neural Network are the two most popular ways of achieving self-driving cars right now. With MPC used more by automotive companies and CNN used more in research. My research may help with deciding the future of how to develop a safe and efficient autonomous vehicle control system. </w:t>
             </w:r>
           </w:p>
           <w:p>
@@ -1423,15 +1394,15 @@
         <w:tblLook w:noVBand="1" w:val="04a0" w:noHBand="0" w:lastColumn="0" w:firstColumn="1" w:lastRow="0" w:firstRow="1"/>
       </w:tblPr>
       <w:tblGrid>
-        <w:gridCol w:w="573"/>
+        <w:gridCol w:w="570"/>
         <w:gridCol w:w="6482"/>
-        <w:gridCol w:w="2522"/>
+        <w:gridCol w:w="2525"/>
       </w:tblGrid>
       <w:tr>
         <w:trPr/>
         <w:tc>
           <w:tcPr>
-            <w:tcW w:w="573" w:type="dxa"/>
+            <w:tcW w:w="570" w:type="dxa"/>
             <w:vMerge w:val="restart"/>
             <w:tcBorders/>
             <w:shd w:fill="auto" w:val="clear"/>
@@ -1483,7 +1454,7 @@
         </w:tc>
         <w:tc>
           <w:tcPr>
-            <w:tcW w:w="2522" w:type="dxa"/>
+            <w:tcW w:w="2525" w:type="dxa"/>
             <w:tcBorders/>
             <w:shd w:color="auto" w:fill="auto" w:val="pct15"/>
           </w:tcPr>
@@ -1509,7 +1480,7 @@
         <w:trPr/>
         <w:tc>
           <w:tcPr>
-            <w:tcW w:w="573" w:type="dxa"/>
+            <w:tcW w:w="570" w:type="dxa"/>
             <w:vMerge w:val="continue"/>
             <w:tcBorders/>
             <w:shd w:fill="auto" w:val="clear"/>
@@ -1657,7 +1628,7 @@
         </w:tc>
         <w:tc>
           <w:tcPr>
-            <w:tcW w:w="2522" w:type="dxa"/>
+            <w:tcW w:w="2525" w:type="dxa"/>
             <w:tcBorders/>
             <w:shd w:fill="auto" w:val="clear"/>
           </w:tcPr>
@@ -1769,7 +1740,7 @@
         <w:trPr/>
         <w:tc>
           <w:tcPr>
-            <w:tcW w:w="573" w:type="dxa"/>
+            <w:tcW w:w="570" w:type="dxa"/>
             <w:vMerge w:val="continue"/>
             <w:tcBorders/>
             <w:shd w:fill="auto" w:val="clear"/>
@@ -1846,7 +1817,7 @@
         </w:tc>
         <w:tc>
           <w:tcPr>
-            <w:tcW w:w="2522" w:type="dxa"/>
+            <w:tcW w:w="2525" w:type="dxa"/>
             <w:tcBorders/>
             <w:shd w:fill="auto" w:val="clear"/>
           </w:tcPr>
@@ -1897,7 +1868,7 @@
         <w:trPr/>
         <w:tc>
           <w:tcPr>
-            <w:tcW w:w="573" w:type="dxa"/>
+            <w:tcW w:w="570" w:type="dxa"/>
             <w:vMerge w:val="continue"/>
             <w:tcBorders/>
             <w:shd w:fill="auto" w:val="clear"/>
@@ -2074,7 +2045,7 @@
         </w:tc>
         <w:tc>
           <w:tcPr>
-            <w:tcW w:w="2522" w:type="dxa"/>
+            <w:tcW w:w="2525" w:type="dxa"/>
             <w:tcBorders/>
             <w:shd w:fill="auto" w:val="clear"/>
           </w:tcPr>
@@ -2124,7 +2095,7 @@
         <w:trPr/>
         <w:tc>
           <w:tcPr>
-            <w:tcW w:w="573" w:type="dxa"/>
+            <w:tcW w:w="570" w:type="dxa"/>
             <w:vMerge w:val="continue"/>
             <w:tcBorders/>
             <w:shd w:fill="auto" w:val="clear"/>
@@ -2211,7 +2182,7 @@
         </w:tc>
         <w:tc>
           <w:tcPr>
-            <w:tcW w:w="2522" w:type="dxa"/>
+            <w:tcW w:w="2525" w:type="dxa"/>
             <w:tcBorders/>
             <w:shd w:fill="auto" w:val="clear"/>
           </w:tcPr>
@@ -2262,7 +2233,7 @@
         <w:trPr/>
         <w:tc>
           <w:tcPr>
-            <w:tcW w:w="573" w:type="dxa"/>
+            <w:tcW w:w="570" w:type="dxa"/>
             <w:vMerge w:val="continue"/>
             <w:tcBorders/>
             <w:shd w:fill="auto" w:val="clear"/>
@@ -2469,7 +2440,7 @@
         </w:tc>
         <w:tc>
           <w:tcPr>
-            <w:tcW w:w="2522" w:type="dxa"/>
+            <w:tcW w:w="2525" w:type="dxa"/>
             <w:tcBorders/>
             <w:shd w:fill="auto" w:val="clear"/>
           </w:tcPr>
@@ -2552,7 +2523,7 @@
       </w:tblPr>
       <w:tblGrid>
         <w:gridCol w:w="623"/>
-        <w:gridCol w:w="9007"/>
+        <w:gridCol w:w="9006"/>
       </w:tblGrid>
       <w:tr>
         <w:trPr/>
@@ -2587,7 +2558,7 @@
         </w:tc>
         <w:tc>
           <w:tcPr>
-            <w:tcW w:w="9007" w:type="dxa"/>
+            <w:tcW w:w="9006" w:type="dxa"/>
             <w:tcBorders/>
             <w:shd w:color="auto" w:fill="auto" w:val="pct15"/>
           </w:tcPr>
@@ -2653,7 +2624,7 @@
         </w:tc>
         <w:tc>
           <w:tcPr>
-            <w:tcW w:w="9007" w:type="dxa"/>
+            <w:tcW w:w="9006" w:type="dxa"/>
             <w:tcBorders/>
             <w:shd w:fill="auto" w:val="clear"/>
           </w:tcPr>
@@ -2752,7 +2723,7 @@
         </w:tc>
         <w:tc>
           <w:tcPr>
-            <w:tcW w:w="9007" w:type="dxa"/>
+            <w:tcW w:w="9006" w:type="dxa"/>
             <w:tcBorders/>
             <w:shd w:color="auto" w:fill="auto" w:val="pct15"/>
           </w:tcPr>
@@ -2818,7 +2789,7 @@
         </w:tc>
         <w:tc>
           <w:tcPr>
-            <w:tcW w:w="9007" w:type="dxa"/>
+            <w:tcW w:w="9006" w:type="dxa"/>
             <w:tcBorders/>
             <w:shd w:fill="auto" w:val="clear"/>
           </w:tcPr>
@@ -2907,7 +2878,7 @@
         </w:tc>
         <w:tc>
           <w:tcPr>
-            <w:tcW w:w="9007" w:type="dxa"/>
+            <w:tcW w:w="9006" w:type="dxa"/>
             <w:tcBorders/>
             <w:shd w:color="auto" w:fill="auto" w:val="pct15"/>
           </w:tcPr>
@@ -2973,7 +2944,7 @@
         </w:tc>
         <w:tc>
           <w:tcPr>
-            <w:tcW w:w="9007" w:type="dxa"/>
+            <w:tcW w:w="9006" w:type="dxa"/>
             <w:tcBorders/>
             <w:shd w:fill="auto" w:val="clear"/>
           </w:tcPr>
@@ -3131,7 +3102,7 @@
         </w:tc>
         <w:tc>
           <w:tcPr>
-            <w:tcW w:w="9007" w:type="dxa"/>
+            <w:tcW w:w="9006" w:type="dxa"/>
             <w:tcBorders/>
             <w:shd w:color="auto" w:fill="auto" w:val="pct15"/>
           </w:tcPr>
@@ -3186,7 +3157,7 @@
         </w:tc>
         <w:tc>
           <w:tcPr>
-            <w:tcW w:w="9007" w:type="dxa"/>
+            <w:tcW w:w="9006" w:type="dxa"/>
             <w:tcBorders/>
             <w:shd w:fill="auto" w:val="clear"/>
           </w:tcPr>
@@ -3628,7 +3599,6 @@
     <w:rPrDefault>
       <w:rPr>
         <w:rFonts w:ascii="Calibri" w:hAnsi="Calibri" w:eastAsia="Calibri" w:cs="" w:asciiTheme="minorHAnsi" w:cstheme="minorBidi" w:eastAsiaTheme="minorHAnsi" w:hAnsiTheme="minorHAnsi"/>
-        <w:sz w:val="22"/>
         <w:szCs w:val="22"/>
         <w:lang w:val="en-US" w:eastAsia="en-US" w:bidi="ar-SA"/>
       </w:rPr>
@@ -4125,6 +4095,7 @@
     <w:rsid w:val="00d73134"/>
     <w:pPr>
       <w:tabs>
+        <w:tab w:val="clear" w:pos="720"/>
         <w:tab w:val="center" w:pos="4513" w:leader="none"/>
         <w:tab w:val="right" w:pos="9026" w:leader="none"/>
       </w:tabs>
@@ -4141,6 +4112,7 @@
     <w:rsid w:val="00d73134"/>
     <w:pPr>
       <w:tabs>
+        <w:tab w:val="clear" w:pos="720"/>
         <w:tab w:val="center" w:pos="4513" w:leader="none"/>
         <w:tab w:val="right" w:pos="9026" w:leader="none"/>
       </w:tabs>

</xml_diff>

<commit_message>
Finished changing writeup as requested, added table of content and divided the sections in a clearer way. Will organise activity log next.
</commit_message>
<xml_diff>
--- a/my PPF 2018.docx
+++ b/my PPF 2018.docx
@@ -69,8 +69,8 @@
         <w:tblLook w:noVBand="1" w:val="04a0" w:noHBand="0" w:lastColumn="0" w:firstColumn="1" w:lastRow="0" w:firstRow="1"/>
       </w:tblPr>
       <w:tblGrid>
-        <w:gridCol w:w="572"/>
-        <w:gridCol w:w="2251"/>
+        <w:gridCol w:w="571"/>
+        <w:gridCol w:w="2252"/>
         <w:gridCol w:w="2256"/>
         <w:gridCol w:w="2251"/>
         <w:gridCol w:w="2246"/>
@@ -79,7 +79,7 @@
         <w:trPr/>
         <w:tc>
           <w:tcPr>
-            <w:tcW w:w="572" w:type="dxa"/>
+            <w:tcW w:w="571" w:type="dxa"/>
             <w:vMerge w:val="restart"/>
             <w:tcBorders/>
             <w:shd w:fill="auto" w:val="clear"/>
@@ -108,7 +108,7 @@
         </w:tc>
         <w:tc>
           <w:tcPr>
-            <w:tcW w:w="9004" w:type="dxa"/>
+            <w:tcW w:w="9005" w:type="dxa"/>
             <w:gridSpan w:val="4"/>
             <w:tcBorders/>
             <w:shd w:color="auto" w:fill="auto" w:val="pct15"/>
@@ -142,7 +142,7 @@
         <w:trPr/>
         <w:tc>
           <w:tcPr>
-            <w:tcW w:w="572" w:type="dxa"/>
+            <w:tcW w:w="571" w:type="dxa"/>
             <w:vMerge w:val="continue"/>
             <w:tcBorders/>
             <w:shd w:fill="auto" w:val="clear"/>
@@ -160,7 +160,7 @@
         </w:tc>
         <w:tc>
           <w:tcPr>
-            <w:tcW w:w="2251" w:type="dxa"/>
+            <w:tcW w:w="2252" w:type="dxa"/>
             <w:tcBorders/>
             <w:shd w:fill="auto" w:val="clear"/>
           </w:tcPr>
@@ -244,7 +244,7 @@
         <w:trPr/>
         <w:tc>
           <w:tcPr>
-            <w:tcW w:w="572" w:type="dxa"/>
+            <w:tcW w:w="571" w:type="dxa"/>
             <w:vMerge w:val="continue"/>
             <w:tcBorders/>
             <w:shd w:fill="auto" w:val="clear"/>
@@ -262,7 +262,7 @@
         </w:tc>
         <w:tc>
           <w:tcPr>
-            <w:tcW w:w="9004" w:type="dxa"/>
+            <w:tcW w:w="9005" w:type="dxa"/>
             <w:gridSpan w:val="4"/>
             <w:tcBorders/>
             <w:shd w:color="auto" w:fill="auto" w:val="pct15"/>
@@ -297,7 +297,7 @@
         <w:trPr/>
         <w:tc>
           <w:tcPr>
-            <w:tcW w:w="572" w:type="dxa"/>
+            <w:tcW w:w="571" w:type="dxa"/>
             <w:vMerge w:val="continue"/>
             <w:tcBorders/>
             <w:shd w:fill="auto" w:val="clear"/>
@@ -315,7 +315,7 @@
         </w:tc>
         <w:tc>
           <w:tcPr>
-            <w:tcW w:w="9004" w:type="dxa"/>
+            <w:tcW w:w="9005" w:type="dxa"/>
             <w:gridSpan w:val="4"/>
             <w:tcBorders/>
             <w:shd w:fill="auto" w:val="clear"/>
@@ -381,7 +381,7 @@
         <w:trPr/>
         <w:tc>
           <w:tcPr>
-            <w:tcW w:w="572" w:type="dxa"/>
+            <w:tcW w:w="571" w:type="dxa"/>
             <w:vMerge w:val="continue"/>
             <w:tcBorders/>
             <w:shd w:fill="auto" w:val="clear"/>
@@ -399,7 +399,7 @@
         </w:tc>
         <w:tc>
           <w:tcPr>
-            <w:tcW w:w="9004" w:type="dxa"/>
+            <w:tcW w:w="9005" w:type="dxa"/>
             <w:gridSpan w:val="4"/>
             <w:tcBorders/>
             <w:shd w:color="auto" w:fill="auto" w:val="pct15"/>
@@ -437,7 +437,7 @@
         <w:trPr/>
         <w:tc>
           <w:tcPr>
-            <w:tcW w:w="572" w:type="dxa"/>
+            <w:tcW w:w="571" w:type="dxa"/>
             <w:vMerge w:val="continue"/>
             <w:tcBorders/>
             <w:shd w:fill="auto" w:val="clear"/>
@@ -455,7 +455,7 @@
         </w:tc>
         <w:tc>
           <w:tcPr>
-            <w:tcW w:w="9004" w:type="dxa"/>
+            <w:tcW w:w="9005" w:type="dxa"/>
             <w:gridSpan w:val="4"/>
             <w:tcBorders/>
             <w:shd w:fill="auto" w:val="clear"/>
@@ -636,7 +636,7 @@
         <w:trPr/>
         <w:tc>
           <w:tcPr>
-            <w:tcW w:w="572" w:type="dxa"/>
+            <w:tcW w:w="571" w:type="dxa"/>
             <w:vMerge w:val="continue"/>
             <w:tcBorders/>
             <w:shd w:fill="auto" w:val="clear"/>
@@ -654,7 +654,7 @@
         </w:tc>
         <w:tc>
           <w:tcPr>
-            <w:tcW w:w="9004" w:type="dxa"/>
+            <w:tcW w:w="9005" w:type="dxa"/>
             <w:gridSpan w:val="4"/>
             <w:tcBorders/>
             <w:shd w:color="auto" w:fill="auto" w:val="pct15"/>
@@ -692,7 +692,7 @@
         <w:trPr/>
         <w:tc>
           <w:tcPr>
-            <w:tcW w:w="572" w:type="dxa"/>
+            <w:tcW w:w="571" w:type="dxa"/>
             <w:vMerge w:val="continue"/>
             <w:tcBorders/>
             <w:shd w:fill="auto" w:val="clear"/>
@@ -710,7 +710,7 @@
         </w:tc>
         <w:tc>
           <w:tcPr>
-            <w:tcW w:w="9004" w:type="dxa"/>
+            <w:tcW w:w="9005" w:type="dxa"/>
             <w:gridSpan w:val="4"/>
             <w:tcBorders/>
             <w:shd w:fill="auto" w:val="clear"/>
@@ -1394,15 +1394,15 @@
         <w:tblLook w:noVBand="1" w:val="04a0" w:noHBand="0" w:lastColumn="0" w:firstColumn="1" w:lastRow="0" w:firstRow="1"/>
       </w:tblPr>
       <w:tblGrid>
-        <w:gridCol w:w="570"/>
+        <w:gridCol w:w="569"/>
         <w:gridCol w:w="6482"/>
-        <w:gridCol w:w="2525"/>
+        <w:gridCol w:w="2526"/>
       </w:tblGrid>
       <w:tr>
         <w:trPr/>
         <w:tc>
           <w:tcPr>
-            <w:tcW w:w="570" w:type="dxa"/>
+            <w:tcW w:w="569" w:type="dxa"/>
             <w:vMerge w:val="restart"/>
             <w:tcBorders/>
             <w:shd w:fill="auto" w:val="clear"/>
@@ -1454,7 +1454,7 @@
         </w:tc>
         <w:tc>
           <w:tcPr>
-            <w:tcW w:w="2525" w:type="dxa"/>
+            <w:tcW w:w="2526" w:type="dxa"/>
             <w:tcBorders/>
             <w:shd w:color="auto" w:fill="auto" w:val="pct15"/>
           </w:tcPr>
@@ -1480,7 +1480,7 @@
         <w:trPr/>
         <w:tc>
           <w:tcPr>
-            <w:tcW w:w="570" w:type="dxa"/>
+            <w:tcW w:w="569" w:type="dxa"/>
             <w:vMerge w:val="continue"/>
             <w:tcBorders/>
             <w:shd w:fill="auto" w:val="clear"/>
@@ -1628,7 +1628,7 @@
         </w:tc>
         <w:tc>
           <w:tcPr>
-            <w:tcW w:w="2525" w:type="dxa"/>
+            <w:tcW w:w="2526" w:type="dxa"/>
             <w:tcBorders/>
             <w:shd w:fill="auto" w:val="clear"/>
           </w:tcPr>
@@ -1731,7 +1731,7 @@
             </w:pPr>
             <w:r>
               <w:rPr/>
-              <w:t>2 months</w:t>
+              <w:t>30 hours</w:t>
             </w:r>
           </w:p>
         </w:tc>
@@ -1740,7 +1740,7 @@
         <w:trPr/>
         <w:tc>
           <w:tcPr>
-            <w:tcW w:w="570" w:type="dxa"/>
+            <w:tcW w:w="569" w:type="dxa"/>
             <w:vMerge w:val="continue"/>
             <w:tcBorders/>
             <w:shd w:fill="auto" w:val="clear"/>
@@ -1817,49 +1817,53 @@
         </w:tc>
         <w:tc>
           <w:tcPr>
-            <w:tcW w:w="2525" w:type="dxa"/>
-            <w:tcBorders/>
-            <w:shd w:fill="auto" w:val="clear"/>
-          </w:tcPr>
-          <w:p>
-            <w:pPr>
-              <w:pStyle w:val="Normal"/>
-              <w:spacing w:lineRule="auto" w:line="240" w:before="0" w:after="0"/>
-              <w:rPr/>
-            </w:pPr>
-            <w:r>
-              <w:rPr/>
-            </w:r>
-          </w:p>
-          <w:p>
-            <w:pPr>
-              <w:pStyle w:val="Normal"/>
-              <w:spacing w:lineRule="auto" w:line="240" w:before="0" w:after="0"/>
-              <w:rPr/>
-            </w:pPr>
-            <w:r>
-              <w:rPr/>
-            </w:r>
-          </w:p>
-          <w:p>
-            <w:pPr>
-              <w:pStyle w:val="Normal"/>
-              <w:spacing w:lineRule="auto" w:line="240" w:before="0" w:after="0"/>
-              <w:rPr/>
-            </w:pPr>
-            <w:r>
-              <w:rPr/>
-            </w:r>
-          </w:p>
-          <w:p>
-            <w:pPr>
-              <w:pStyle w:val="Normal"/>
-              <w:spacing w:lineRule="auto" w:line="240" w:before="0" w:after="0"/>
-              <w:rPr/>
-            </w:pPr>
-            <w:r>
-              <w:rPr/>
-              <w:t>15 days – 1 month starting from the end of spring term</w:t>
+            <w:tcW w:w="2526" w:type="dxa"/>
+            <w:tcBorders/>
+            <w:shd w:fill="auto" w:val="clear"/>
+          </w:tcPr>
+          <w:p>
+            <w:pPr>
+              <w:pStyle w:val="Normal"/>
+              <w:spacing w:lineRule="auto" w:line="240" w:before="0" w:after="0"/>
+              <w:rPr/>
+            </w:pPr>
+            <w:r>
+              <w:rPr/>
+            </w:r>
+          </w:p>
+          <w:p>
+            <w:pPr>
+              <w:pStyle w:val="Normal"/>
+              <w:spacing w:lineRule="auto" w:line="240" w:before="0" w:after="0"/>
+              <w:rPr/>
+            </w:pPr>
+            <w:r>
+              <w:rPr/>
+            </w:r>
+          </w:p>
+          <w:p>
+            <w:pPr>
+              <w:pStyle w:val="Normal"/>
+              <w:spacing w:lineRule="auto" w:line="240" w:before="0" w:after="0"/>
+              <w:rPr/>
+            </w:pPr>
+            <w:r>
+              <w:rPr/>
+            </w:r>
+          </w:p>
+          <w:p>
+            <w:pPr>
+              <w:pStyle w:val="Normal"/>
+              <w:spacing w:lineRule="auto" w:line="240" w:before="0" w:after="0"/>
+              <w:rPr/>
+            </w:pPr>
+            <w:r>
+              <w:rPr/>
+              <w:t>40 hours</w:t>
+            </w:r>
+            <w:r>
+              <w:rPr/>
+              <w:t xml:space="preserve"> starting from the end of spring term</w:t>
             </w:r>
           </w:p>
         </w:tc>
@@ -1868,7 +1872,7 @@
         <w:trPr/>
         <w:tc>
           <w:tcPr>
-            <w:tcW w:w="570" w:type="dxa"/>
+            <w:tcW w:w="569" w:type="dxa"/>
             <w:vMerge w:val="continue"/>
             <w:tcBorders/>
             <w:shd w:fill="auto" w:val="clear"/>
@@ -2045,7 +2049,7 @@
         </w:tc>
         <w:tc>
           <w:tcPr>
-            <w:tcW w:w="2525" w:type="dxa"/>
+            <w:tcW w:w="2526" w:type="dxa"/>
             <w:tcBorders/>
             <w:shd w:fill="auto" w:val="clear"/>
           </w:tcPr>
@@ -2095,7 +2099,7 @@
         <w:trPr/>
         <w:tc>
           <w:tcPr>
-            <w:tcW w:w="570" w:type="dxa"/>
+            <w:tcW w:w="569" w:type="dxa"/>
             <w:vMerge w:val="continue"/>
             <w:tcBorders/>
             <w:shd w:fill="auto" w:val="clear"/>
@@ -2182,49 +2186,49 @@
         </w:tc>
         <w:tc>
           <w:tcPr>
-            <w:tcW w:w="2525" w:type="dxa"/>
-            <w:tcBorders/>
-            <w:shd w:fill="auto" w:val="clear"/>
-          </w:tcPr>
-          <w:p>
-            <w:pPr>
-              <w:pStyle w:val="Normal"/>
-              <w:spacing w:lineRule="auto" w:line="240" w:before="0" w:after="0"/>
-              <w:rPr/>
-            </w:pPr>
-            <w:r>
-              <w:rPr/>
-            </w:r>
-          </w:p>
-          <w:p>
-            <w:pPr>
-              <w:pStyle w:val="Normal"/>
-              <w:spacing w:lineRule="auto" w:line="240" w:before="0" w:after="0"/>
-              <w:rPr/>
-            </w:pPr>
-            <w:r>
-              <w:rPr/>
-            </w:r>
-          </w:p>
-          <w:p>
-            <w:pPr>
-              <w:pStyle w:val="Normal"/>
-              <w:spacing w:lineRule="auto" w:line="240" w:before="0" w:after="0"/>
-              <w:rPr/>
-            </w:pPr>
-            <w:r>
-              <w:rPr/>
-            </w:r>
-          </w:p>
-          <w:p>
-            <w:pPr>
-              <w:pStyle w:val="Normal"/>
-              <w:spacing w:lineRule="auto" w:line="240" w:before="0" w:after="0"/>
-              <w:rPr/>
-            </w:pPr>
-            <w:r>
-              <w:rPr/>
-              <w:t>7-15 days</w:t>
+            <w:tcW w:w="2526" w:type="dxa"/>
+            <w:tcBorders/>
+            <w:shd w:fill="auto" w:val="clear"/>
+          </w:tcPr>
+          <w:p>
+            <w:pPr>
+              <w:pStyle w:val="Normal"/>
+              <w:spacing w:lineRule="auto" w:line="240" w:before="0" w:after="0"/>
+              <w:rPr/>
+            </w:pPr>
+            <w:r>
+              <w:rPr/>
+            </w:r>
+          </w:p>
+          <w:p>
+            <w:pPr>
+              <w:pStyle w:val="Normal"/>
+              <w:spacing w:lineRule="auto" w:line="240" w:before="0" w:after="0"/>
+              <w:rPr/>
+            </w:pPr>
+            <w:r>
+              <w:rPr/>
+            </w:r>
+          </w:p>
+          <w:p>
+            <w:pPr>
+              <w:pStyle w:val="Normal"/>
+              <w:spacing w:lineRule="auto" w:line="240" w:before="0" w:after="0"/>
+              <w:rPr/>
+            </w:pPr>
+            <w:r>
+              <w:rPr/>
+            </w:r>
+          </w:p>
+          <w:p>
+            <w:pPr>
+              <w:pStyle w:val="Normal"/>
+              <w:spacing w:lineRule="auto" w:line="240" w:before="0" w:after="0"/>
+              <w:rPr/>
+            </w:pPr>
+            <w:r>
+              <w:rPr/>
+              <w:t>20 hours</w:t>
             </w:r>
           </w:p>
         </w:tc>
@@ -2233,7 +2237,7 @@
         <w:trPr/>
         <w:tc>
           <w:tcPr>
-            <w:tcW w:w="570" w:type="dxa"/>
+            <w:tcW w:w="569" w:type="dxa"/>
             <w:vMerge w:val="continue"/>
             <w:tcBorders/>
             <w:shd w:fill="auto" w:val="clear"/>
@@ -2440,59 +2444,59 @@
         </w:tc>
         <w:tc>
           <w:tcPr>
-            <w:tcW w:w="2525" w:type="dxa"/>
-            <w:tcBorders/>
-            <w:shd w:fill="auto" w:val="clear"/>
-          </w:tcPr>
-          <w:p>
-            <w:pPr>
-              <w:pStyle w:val="Normal"/>
-              <w:spacing w:lineRule="auto" w:line="240" w:before="0" w:after="0"/>
-              <w:rPr/>
-            </w:pPr>
-            <w:r>
-              <w:rPr/>
-            </w:r>
-          </w:p>
-          <w:p>
-            <w:pPr>
-              <w:pStyle w:val="Normal"/>
-              <w:spacing w:lineRule="auto" w:line="240" w:before="0" w:after="0"/>
-              <w:rPr/>
-            </w:pPr>
-            <w:r>
-              <w:rPr/>
-            </w:r>
-          </w:p>
-          <w:p>
-            <w:pPr>
-              <w:pStyle w:val="Normal"/>
-              <w:spacing w:lineRule="auto" w:line="240" w:before="0" w:after="0"/>
-              <w:rPr/>
-            </w:pPr>
-            <w:r>
-              <w:rPr/>
-            </w:r>
-          </w:p>
-          <w:p>
-            <w:pPr>
-              <w:pStyle w:val="Normal"/>
-              <w:spacing w:lineRule="auto" w:line="240" w:before="0" w:after="0"/>
-              <w:rPr/>
-            </w:pPr>
-            <w:r>
-              <w:rPr/>
-            </w:r>
-          </w:p>
-          <w:p>
-            <w:pPr>
-              <w:pStyle w:val="Normal"/>
-              <w:spacing w:lineRule="auto" w:line="240" w:before="0" w:after="0"/>
-              <w:rPr/>
-            </w:pPr>
-            <w:r>
-              <w:rPr/>
-              <w:t>7-15 days</w:t>
+            <w:tcW w:w="2526" w:type="dxa"/>
+            <w:tcBorders/>
+            <w:shd w:fill="auto" w:val="clear"/>
+          </w:tcPr>
+          <w:p>
+            <w:pPr>
+              <w:pStyle w:val="Normal"/>
+              <w:spacing w:lineRule="auto" w:line="240" w:before="0" w:after="0"/>
+              <w:rPr/>
+            </w:pPr>
+            <w:r>
+              <w:rPr/>
+            </w:r>
+          </w:p>
+          <w:p>
+            <w:pPr>
+              <w:pStyle w:val="Normal"/>
+              <w:spacing w:lineRule="auto" w:line="240" w:before="0" w:after="0"/>
+              <w:rPr/>
+            </w:pPr>
+            <w:r>
+              <w:rPr/>
+            </w:r>
+          </w:p>
+          <w:p>
+            <w:pPr>
+              <w:pStyle w:val="Normal"/>
+              <w:spacing w:lineRule="auto" w:line="240" w:before="0" w:after="0"/>
+              <w:rPr/>
+            </w:pPr>
+            <w:r>
+              <w:rPr/>
+            </w:r>
+          </w:p>
+          <w:p>
+            <w:pPr>
+              <w:pStyle w:val="Normal"/>
+              <w:spacing w:lineRule="auto" w:line="240" w:before="0" w:after="0"/>
+              <w:rPr/>
+            </w:pPr>
+            <w:r>
+              <w:rPr/>
+            </w:r>
+          </w:p>
+          <w:p>
+            <w:pPr>
+              <w:pStyle w:val="Normal"/>
+              <w:spacing w:lineRule="auto" w:line="240" w:before="0" w:after="0"/>
+              <w:rPr/>
+            </w:pPr>
+            <w:r>
+              <w:rPr/>
+              <w:t>20 hours</w:t>
             </w:r>
           </w:p>
         </w:tc>

</xml_diff>